<commit_message>
Mj aide gérer branches Github
</commit_message>
<xml_diff>
--- a/fiche_aide_collaborative.docx
+++ b/fiche_aide_collaborative.docx
@@ -238,11 +238,7 @@
       <w:pPr>
         <w:rPr>
           <w:rFonts w:ascii="Calibri" w:hAnsi="Calibri" w:cs="Calibri"/>
-          <w:b/>
-          <w:bCs/>
           <w:color w:val="47626C"/>
-          <w:sz w:val="28"/>
-          <w:szCs w:val="28"/>
         </w:rPr>
       </w:pPr>
       <w:r>
@@ -260,14 +256,6 @@
     <w:p>
       <w:pPr>
         <w:rPr>
-          <w:rFonts w:ascii="Calibri" w:hAnsi="Calibri" w:cs="Calibri"/>
-          <w:color w:val="47626C"/>
-        </w:rPr>
-      </w:pPr>
-    </w:p>
-    <w:p>
-      <w:pPr>
-        <w:rPr>
           <w:rStyle w:val="16"/>
           <w:rFonts w:ascii="Calibri" w:hAnsi="Calibri" w:cs="Calibri"/>
         </w:rPr>
@@ -353,6 +341,16 @@
           <w:rFonts w:ascii="Calibri" w:hAnsi="Calibri" w:cs="Calibri"/>
         </w:rPr>
       </w:pPr>
+    </w:p>
+    <w:p>
+      <w:pPr>
+        <w:rPr>
+          <w:rStyle w:val="16"/>
+          <w:rFonts w:ascii="Calibri" w:hAnsi="Calibri" w:cs="Calibri"/>
+        </w:rPr>
+      </w:pPr>
+      <w:bookmarkStart w:id="0" w:name="_GoBack"/>
+      <w:bookmarkEnd w:id="0"/>
     </w:p>
     <w:p>
       <w:pPr>
@@ -391,42 +389,57 @@
           <w:lang w:val="fr-FR"/>
         </w:rPr>
       </w:pPr>
-    </w:p>
-    <w:p>
-      <w:pPr>
+      <w:r>
+        <w:rPr>
+          <w:rFonts w:ascii="Calibri" w:hAnsi="Calibri" w:cs="Calibri"/>
+          <w:color w:val="000000" w:themeColor="text1"/>
+          <w14:textFill>
+            <w14:solidFill>
+              <w14:schemeClr w14:val="tx1"/>
+            </w14:solidFill>
+          </w14:textFill>
+        </w:rPr>
+        <w:sym w:font="Wingdings" w:char="F0E0"/>
+      </w:r>
+      <w:r>
+        <w:rPr>
+          <w:rFonts w:ascii="Calibri" w:hAnsi="Calibri" w:cs="Calibri"/>
+          <w:color w:val="000000" w:themeColor="text1"/>
+          <w14:textFill>
+            <w14:solidFill>
+              <w14:schemeClr w14:val="tx1"/>
+            </w14:solidFill>
+          </w14:textFill>
+        </w:rPr>
+        <w:t xml:space="preserve"> </w:t>
+      </w:r>
+      <w:r>
         <w:rPr>
           <w:rFonts w:hint="default" w:ascii="Calibri" w:hAnsi="Calibri" w:cs="Calibri"/>
           <w:b/>
           <w:bCs/>
-          <w:color w:val="47626C"/>
-          <w:sz w:val="28"/>
-          <w:szCs w:val="28"/>
-          <w:lang w:val="fr-FR"/>
-        </w:rPr>
-      </w:pPr>
-      <w:r>
-        <w:rPr>
-          <w:rFonts w:ascii="Calibri" w:hAnsi="Calibri" w:cs="Calibri"/>
-          <w:color w:val="000000" w:themeColor="text1"/>
-          <w14:textFill>
-            <w14:solidFill>
-              <w14:schemeClr w14:val="tx1"/>
-            </w14:solidFill>
-          </w14:textFill>
-        </w:rPr>
-        <w:sym w:font="Wingdings" w:char="F0E0"/>
-      </w:r>
-      <w:r>
-        <w:rPr>
-          <w:rFonts w:ascii="Calibri" w:hAnsi="Calibri" w:cs="Calibri"/>
-          <w:color w:val="000000" w:themeColor="text1"/>
-          <w14:textFill>
-            <w14:solidFill>
-              <w14:schemeClr w14:val="tx1"/>
-            </w14:solidFill>
-          </w14:textFill>
-        </w:rPr>
-        <w:t xml:space="preserve"> </w:t>
+          <w:color w:val="000000" w:themeColor="text1"/>
+          <w:lang w:val="fr-FR"/>
+          <w14:textFill>
+            <w14:solidFill>
+              <w14:schemeClr w14:val="tx1"/>
+            </w14:solidFill>
+          </w14:textFill>
+        </w:rPr>
+        <w:t xml:space="preserve">Branches sur Github </w:t>
+      </w:r>
+      <w:r>
+        <w:rPr>
+          <w:rFonts w:hint="default" w:ascii="Calibri" w:hAnsi="Calibri" w:cs="Calibri"/>
+          <w:color w:val="000000" w:themeColor="text1"/>
+          <w:lang w:val="fr-FR"/>
+          <w14:textFill>
+            <w14:solidFill>
+              <w14:schemeClr w14:val="tx1"/>
+            </w14:solidFill>
+          </w14:textFill>
+        </w:rPr>
+        <w:t>:</w:t>
       </w:r>
       <w:r>
         <w:rPr>
@@ -441,20 +454,53 @@
             </w14:solidFill>
           </w14:textFill>
         </w:rPr>
-        <w:t xml:space="preserve">Branches sur Github </w:t>
-      </w:r>
-      <w:r>
-        <w:rPr>
-          <w:rFonts w:hint="default" w:ascii="Calibri" w:hAnsi="Calibri" w:cs="Calibri"/>
-          <w:color w:val="000000" w:themeColor="text1"/>
-          <w:lang w:val="fr-FR"/>
-          <w14:textFill>
-            <w14:solidFill>
-              <w14:schemeClr w14:val="tx1"/>
-            </w14:solidFill>
-          </w14:textFill>
-        </w:rPr>
-        <w:t>:</w:t>
+        <w:t xml:space="preserve"> </w:t>
+      </w:r>
+      <w:r>
+        <w:rPr>
+          <w:rStyle w:val="16"/>
+          <w:rFonts w:hint="default" w:ascii="Calibri" w:hAnsi="Calibri" w:cs="Calibri" w:eastAsiaTheme="minorHAnsi"/>
+          <w:lang w:val="fr-FR"/>
+        </w:rPr>
+        <w:t>https://youtu.be/umyXi3LVcs4?si=0gXLYKtbILpHFa-e</w:t>
+      </w:r>
+    </w:p>
+    <w:p>
+      <w:pPr>
+        <w:rPr>
+          <w:rFonts w:hint="default" w:ascii="Calibri" w:hAnsi="Calibri"/>
+          <w:color w:val="000000" w:themeColor="text1"/>
+          <w:lang w:val="fr-FR"/>
+          <w14:textFill>
+            <w14:solidFill>
+              <w14:schemeClr w14:val="tx1"/>
+            </w14:solidFill>
+          </w14:textFill>
+        </w:rPr>
+      </w:pPr>
+      <w:r>
+        <w:rPr>
+          <w:rFonts w:ascii="Calibri" w:hAnsi="Calibri" w:cs="Calibri"/>
+          <w:color w:val="000000" w:themeColor="text1"/>
+          <w14:textFill>
+            <w14:solidFill>
+              <w14:schemeClr w14:val="tx1"/>
+            </w14:solidFill>
+          </w14:textFill>
+        </w:rPr>
+        <w:sym w:font="Wingdings" w:char="F0E0"/>
+      </w:r>
+      <w:r>
+        <w:rPr>
+          <w:rFonts w:ascii="Calibri" w:hAnsi="Calibri" w:cs="Calibri"/>
+          <w:color w:val="000000" w:themeColor="text1"/>
+          <w14:textFill>
+            <w14:solidFill>
+              <w14:schemeClr w14:val="tx1"/>
+            </w14:solidFill>
+          </w14:textFill>
+        </w:rPr>
+        <w:t xml:space="preserve"> </w:t>
       </w:r>
       <w:r>
         <w:rPr>
@@ -469,15 +515,86 @@
             </w14:solidFill>
           </w14:textFill>
         </w:rPr>
-        <w:t xml:space="preserve"> </w:t>
+        <w:t xml:space="preserve">Branches sur R </w:t>
+      </w:r>
+      <w:r>
+        <w:rPr>
+          <w:rFonts w:hint="default" w:ascii="Calibri" w:hAnsi="Calibri" w:cs="Calibri"/>
+          <w:color w:val="000000" w:themeColor="text1"/>
+          <w:lang w:val="fr-FR"/>
+          <w14:textFill>
+            <w14:solidFill>
+              <w14:schemeClr w14:val="tx1"/>
+            </w14:solidFill>
+          </w14:textFill>
+        </w:rPr>
+        <w:t xml:space="preserve">: </w:t>
+      </w:r>
+      <w:r>
+        <w:rPr>
+          <w:rFonts w:hint="default" w:ascii="Calibri" w:hAnsi="Calibri"/>
+          <w:color w:val="000000" w:themeColor="text1"/>
+          <w:lang w:val="fr-FR"/>
+          <w14:textFill>
+            <w14:solidFill>
+              <w14:schemeClr w14:val="tx1"/>
+            </w14:solidFill>
+          </w14:textFill>
+        </w:rPr>
+        <w:fldChar w:fldCharType="begin"/>
+      </w:r>
+      <w:r>
+        <w:rPr>
+          <w:rFonts w:hint="default" w:ascii="Calibri" w:hAnsi="Calibri"/>
+          <w:color w:val="000000" w:themeColor="text1"/>
+          <w:lang w:val="fr-FR"/>
+          <w14:textFill>
+            <w14:solidFill>
+              <w14:schemeClr w14:val="tx1"/>
+            </w14:solidFill>
+          </w14:textFill>
+        </w:rPr>
+        <w:instrText xml:space="preserve"> HYPERLINK "https://youtu.be/Lf3DYRvCPFo?si=BLHFclKJM5l4sxex" </w:instrText>
+      </w:r>
+      <w:r>
+        <w:rPr>
+          <w:rFonts w:hint="default" w:ascii="Calibri" w:hAnsi="Calibri"/>
+          <w:color w:val="000000" w:themeColor="text1"/>
+          <w:lang w:val="fr-FR"/>
+          <w14:textFill>
+            <w14:solidFill>
+              <w14:schemeClr w14:val="tx1"/>
+            </w14:solidFill>
+          </w14:textFill>
+        </w:rPr>
+        <w:fldChar w:fldCharType="separate"/>
       </w:r>
       <w:r>
         <w:rPr>
           <w:rStyle w:val="16"/>
-          <w:rFonts w:hint="default" w:ascii="Calibri" w:hAnsi="Calibri" w:cs="Calibri" w:eastAsiaTheme="minorHAnsi"/>
-          <w:lang w:val="fr-FR"/>
-        </w:rPr>
-        <w:t>https://youtu.be/umyXi3LVcs4?si=0gXLYKtbILpHFa-e</w:t>
+          <w:rFonts w:hint="default" w:ascii="Calibri" w:hAnsi="Calibri"/>
+          <w:color w:val="000000" w:themeColor="text1"/>
+          <w:lang w:val="fr-FR"/>
+          <w14:textFill>
+            <w14:solidFill>
+              <w14:schemeClr w14:val="tx1"/>
+            </w14:solidFill>
+          </w14:textFill>
+        </w:rPr>
+        <w:t>https://youtu.be/Lf3DYRvCPFo?si=BLHFclKJM5l4sxex</w:t>
+      </w:r>
+      <w:r>
+        <w:rPr>
+          <w:rFonts w:hint="default" w:ascii="Calibri" w:hAnsi="Calibri"/>
+          <w:color w:val="000000" w:themeColor="text1"/>
+          <w:lang w:val="fr-FR"/>
+          <w14:textFill>
+            <w14:solidFill>
+              <w14:schemeClr w14:val="tx1"/>
+            </w14:solidFill>
+          </w14:textFill>
+        </w:rPr>
+        <w:fldChar w:fldCharType="end"/>
       </w:r>
     </w:p>
     <w:p>
@@ -495,20 +612,9 @@
       </w:pPr>
       <w:r>
         <w:rPr>
-          <w:rFonts w:ascii="Calibri" w:hAnsi="Calibri" w:cs="Calibri"/>
-          <w:color w:val="000000" w:themeColor="text1"/>
-          <w14:textFill>
-            <w14:solidFill>
-              <w14:schemeClr w14:val="tx1"/>
-            </w14:solidFill>
-          </w14:textFill>
-        </w:rPr>
-        <w:sym w:font="Wingdings" w:char="F0E0"/>
-      </w:r>
-      <w:r>
-        <w:rPr>
-          <w:rFonts w:ascii="Calibri" w:hAnsi="Calibri" w:cs="Calibri"/>
-          <w:color w:val="000000" w:themeColor="text1"/>
+          <w:rFonts w:hint="default" w:ascii="Calibri" w:hAnsi="Calibri"/>
+          <w:color w:val="000000" w:themeColor="text1"/>
+          <w:lang w:val="fr-FR"/>
           <w14:textFill>
             <w14:solidFill>
               <w14:schemeClr w14:val="tx1"/>
@@ -519,97 +625,29 @@
       </w:r>
       <w:r>
         <w:rPr>
-          <w:rFonts w:hint="default" w:ascii="Calibri" w:hAnsi="Calibri" w:cs="Calibri"/>
-          <w:b/>
-          <w:bCs/>
-          <w:color w:val="000000" w:themeColor="text1"/>
-          <w:lang w:val="fr-FR"/>
-          <w14:textFill>
-            <w14:solidFill>
-              <w14:schemeClr w14:val="tx1"/>
-            </w14:solidFill>
-          </w14:textFill>
-        </w:rPr>
-        <w:t xml:space="preserve">Branches sur R </w:t>
-      </w:r>
-      <w:r>
-        <w:rPr>
-          <w:rFonts w:hint="default" w:ascii="Calibri" w:hAnsi="Calibri" w:cs="Calibri"/>
-          <w:color w:val="000000" w:themeColor="text1"/>
-          <w:lang w:val="fr-FR"/>
-          <w14:textFill>
-            <w14:solidFill>
-              <w14:schemeClr w14:val="tx1"/>
-            </w14:solidFill>
-          </w14:textFill>
-        </w:rPr>
-        <w:t xml:space="preserve">: </w:t>
-      </w:r>
-      <w:r>
-        <w:rPr>
-          <w:rFonts w:hint="default" w:ascii="Calibri" w:hAnsi="Calibri"/>
-          <w:color w:val="000000" w:themeColor="text1"/>
-          <w:lang w:val="fr-FR"/>
-          <w14:textFill>
-            <w14:solidFill>
-              <w14:schemeClr w14:val="tx1"/>
-            </w14:solidFill>
-          </w14:textFill>
-        </w:rPr>
-        <w:fldChar w:fldCharType="begin"/>
-      </w:r>
-      <w:r>
-        <w:rPr>
-          <w:rFonts w:hint="default" w:ascii="Calibri" w:hAnsi="Calibri"/>
-          <w:color w:val="000000" w:themeColor="text1"/>
-          <w:lang w:val="fr-FR"/>
-          <w14:textFill>
-            <w14:solidFill>
-              <w14:schemeClr w14:val="tx1"/>
-            </w14:solidFill>
-          </w14:textFill>
-        </w:rPr>
-        <w:instrText xml:space="preserve"> HYPERLINK "https://youtu.be/Lf3DYRvCPFo?si=BLHFclKJM5l4sxex" </w:instrText>
-      </w:r>
-      <w:r>
-        <w:rPr>
-          <w:rFonts w:hint="default" w:ascii="Calibri" w:hAnsi="Calibri"/>
-          <w:color w:val="000000" w:themeColor="text1"/>
-          <w:lang w:val="fr-FR"/>
-          <w14:textFill>
-            <w14:solidFill>
-              <w14:schemeClr w14:val="tx1"/>
-            </w14:solidFill>
-          </w14:textFill>
-        </w:rPr>
-        <w:fldChar w:fldCharType="separate"/>
-      </w:r>
-      <w:r>
-        <w:rPr>
-          <w:rStyle w:val="16"/>
-          <w:rFonts w:hint="default" w:ascii="Calibri" w:hAnsi="Calibri"/>
-          <w:color w:val="000000" w:themeColor="text1"/>
-          <w:lang w:val="fr-FR"/>
-          <w14:textFill>
-            <w14:solidFill>
-              <w14:schemeClr w14:val="tx1"/>
-            </w14:solidFill>
-          </w14:textFill>
-        </w:rPr>
-        <w:t>https://youtu.be/Lf3DYRvCPFo?si=BLHFclKJM5l4sxex</w:t>
-      </w:r>
-      <w:r>
-        <w:rPr>
-          <w:rFonts w:hint="default" w:ascii="Calibri" w:hAnsi="Calibri"/>
-          <w:color w:val="000000" w:themeColor="text1"/>
-          <w:lang w:val="fr-FR"/>
-          <w14:textFill>
-            <w14:solidFill>
-              <w14:schemeClr w14:val="tx1"/>
-            </w14:solidFill>
-          </w14:textFill>
-        </w:rPr>
-        <w:fldChar w:fldCharType="end"/>
+          <w:rFonts w:hint="default" w:ascii="Calibri" w:hAnsi="Calibri"/>
+          <w:color w:val="000000" w:themeColor="text1"/>
+          <w:lang w:val="fr-FR"/>
+          <w14:textFill>
+            <w14:solidFill>
+              <w14:schemeClr w14:val="tx1"/>
+            </w14:solidFill>
+          </w14:textFill>
+        </w:rPr>
+        <w:tab/>
+      </w:r>
+      <w:r>
+        <w:rPr>
+          <w:rFonts w:hint="default" w:ascii="Calibri" w:hAnsi="Calibri"/>
+          <w:color w:val="000000" w:themeColor="text1"/>
+          <w:lang w:val="fr-FR"/>
+          <w14:textFill>
+            <w14:solidFill>
+              <w14:schemeClr w14:val="tx1"/>
+            </w14:solidFill>
+          </w14:textFill>
+        </w:rPr>
+        <w:t>- Se placer dans le bon Terminal</w:t>
       </w:r>
     </w:p>
     <w:p>
@@ -636,21 +674,28 @@
             </w14:solidFill>
           </w14:textFill>
         </w:rPr>
-        <w:t xml:space="preserve"> </w:t>
-      </w:r>
-      <w:r>
-        <w:rPr>
-          <w:rFonts w:hint="default" w:ascii="Calibri" w:hAnsi="Calibri"/>
-          <w:color w:val="000000" w:themeColor="text1"/>
-          <w:lang w:val="fr-FR"/>
-          <w14:textFill>
-            <w14:solidFill>
-              <w14:schemeClr w14:val="tx1"/>
-            </w14:solidFill>
-          </w14:textFill>
-        </w:rPr>
         <w:tab/>
-        <w:t>- Se placer dans le bon Terminal</w:t>
+      </w:r>
+      <w:r>
+        <w:rPr>
+          <w:rFonts w:hint="default" w:ascii="Calibri" w:hAnsi="Calibri"/>
+          <w:color w:val="000000" w:themeColor="text1"/>
+          <w:lang w:val="fr-FR"/>
+          <w14:textFill>
+            <w14:solidFill>
+              <w14:schemeClr w14:val="tx1"/>
+            </w14:solidFill>
+          </w14:textFill>
+        </w:rPr>
+        <w:t xml:space="preserve">- git branch -( </w:t>
+      </w:r>
+      <w:r>
+        <w:rPr>
+          <w:rFonts w:hint="default" w:ascii="Calibri" w:hAnsi="Calibri"/>
+          <w:color w:val="286775"/>
+          <w:lang w:val="fr-FR"/>
+        </w:rPr>
+        <w:t>nouvelle_branche</w:t>
       </w:r>
     </w:p>
     <w:p>
@@ -678,15 +723,19 @@
           </w14:textFill>
         </w:rPr>
         <w:tab/>
-        <w:t xml:space="preserve">- git branch -( </w:t>
-      </w:r>
-      <w:r>
-        <w:rPr>
-          <w:rFonts w:hint="default" w:ascii="Calibri" w:hAnsi="Calibri"/>
-          <w:color w:val="286775"/>
-          <w:lang w:val="fr-FR"/>
-        </w:rPr>
-        <w:t>nouvelle_branche</w:t>
+      </w:r>
+      <w:r>
+        <w:rPr>
+          <w:rFonts w:hint="default" w:ascii="Calibri" w:hAnsi="Calibri"/>
+          <w:color w:val="000000" w:themeColor="text1"/>
+          <w:lang w:val="fr-FR"/>
+          <w14:textFill>
+            <w14:solidFill>
+              <w14:schemeClr w14:val="tx1"/>
+            </w14:solidFill>
+          </w14:textFill>
+        </w:rPr>
+        <w:t>- git branch # pour observer l’ensemble de vos branches</w:t>
       </w:r>
     </w:p>
     <w:p>
@@ -714,7 +763,61 @@
           </w14:textFill>
         </w:rPr>
         <w:tab/>
-        <w:t>- git branch # pour observer l’ensemble de vos branches</w:t>
+      </w:r>
+      <w:r>
+        <w:rPr>
+          <w:rFonts w:hint="default" w:ascii="Calibri" w:hAnsi="Calibri"/>
+          <w:color w:val="000000" w:themeColor="text1"/>
+          <w:lang w:val="fr-FR"/>
+          <w14:textFill>
+            <w14:solidFill>
+              <w14:schemeClr w14:val="tx1"/>
+            </w14:solidFill>
+          </w14:textFill>
+        </w:rPr>
+        <w:t xml:space="preserve">- git checkout </w:t>
+      </w:r>
+      <w:r>
+        <w:rPr>
+          <w:rFonts w:hint="default" w:ascii="Calibri" w:hAnsi="Calibri"/>
+          <w:color w:val="286775"/>
+          <w:lang w:val="fr-FR"/>
+        </w:rPr>
+        <w:t xml:space="preserve">nouvelle_branche </w:t>
+      </w:r>
+      <w:r>
+        <w:rPr>
+          <w:rFonts w:hint="default" w:ascii="Calibri" w:hAnsi="Calibri"/>
+          <w:color w:val="000000" w:themeColor="text1"/>
+          <w:lang w:val="fr-FR"/>
+          <w14:textFill>
+            <w14:solidFill>
+              <w14:schemeClr w14:val="tx1"/>
+            </w14:solidFill>
+          </w14:textFill>
+        </w:rPr>
+        <w:t xml:space="preserve"># (ou </w:t>
+      </w:r>
+      <w:r>
+        <w:rPr>
+          <w:rFonts w:hint="default" w:ascii="Calibri" w:hAnsi="Calibri"/>
+          <w:color w:val="286775"/>
+          <w:lang w:val="fr-FR"/>
+        </w:rPr>
+        <w:t>main</w:t>
+      </w:r>
+      <w:r>
+        <w:rPr>
+          <w:rFonts w:hint="default" w:ascii="Calibri" w:hAnsi="Calibri"/>
+          <w:color w:val="000000" w:themeColor="text1"/>
+          <w:lang w:val="fr-FR"/>
+          <w14:textFill>
+            <w14:solidFill>
+              <w14:schemeClr w14:val="tx1"/>
+            </w14:solidFill>
+          </w14:textFill>
+        </w:rPr>
+        <w:t xml:space="preserve"> selon le besoin) pour changer de branche de travail</w:t>
       </w:r>
     </w:p>
     <w:p>
@@ -742,49 +845,19 @@
           </w14:textFill>
         </w:rPr>
         <w:tab/>
-        <w:t xml:space="preserve">- git checkout </w:t>
-      </w:r>
-      <w:r>
-        <w:rPr>
-          <w:rFonts w:hint="default" w:ascii="Calibri" w:hAnsi="Calibri"/>
-          <w:color w:val="286775"/>
-          <w:lang w:val="fr-FR"/>
-        </w:rPr>
-        <w:t xml:space="preserve">nouvelle_branche </w:t>
-      </w:r>
-      <w:r>
-        <w:rPr>
-          <w:rFonts w:hint="default" w:ascii="Calibri" w:hAnsi="Calibri"/>
-          <w:color w:val="000000" w:themeColor="text1"/>
-          <w:lang w:val="fr-FR"/>
-          <w14:textFill>
-            <w14:solidFill>
-              <w14:schemeClr w14:val="tx1"/>
-            </w14:solidFill>
-          </w14:textFill>
-        </w:rPr>
-        <w:t xml:space="preserve"># (ou </w:t>
-      </w:r>
-      <w:r>
-        <w:rPr>
-          <w:rFonts w:hint="default" w:ascii="Calibri" w:hAnsi="Calibri"/>
-          <w:color w:val="286775"/>
-          <w:lang w:val="fr-FR"/>
-        </w:rPr>
-        <w:t>main</w:t>
-      </w:r>
-      <w:r>
-        <w:rPr>
-          <w:rFonts w:hint="default" w:ascii="Calibri" w:hAnsi="Calibri"/>
-          <w:color w:val="000000" w:themeColor="text1"/>
-          <w:lang w:val="fr-FR"/>
-          <w14:textFill>
-            <w14:solidFill>
-              <w14:schemeClr w14:val="tx1"/>
-            </w14:solidFill>
-          </w14:textFill>
-        </w:rPr>
-        <w:t xml:space="preserve"> selon le besoin) pour changer de branche de travail</w:t>
+      </w:r>
+      <w:r>
+        <w:rPr>
+          <w:rFonts w:hint="default" w:ascii="Calibri" w:hAnsi="Calibri"/>
+          <w:color w:val="000000" w:themeColor="text1"/>
+          <w:lang w:val="fr-FR"/>
+          <w14:textFill>
+            <w14:solidFill>
+              <w14:schemeClr w14:val="tx1"/>
+            </w14:solidFill>
+          </w14:textFill>
+        </w:rPr>
+        <w:t>- git branch # pour vérifier le changement</w:t>
       </w:r>
     </w:p>
     <w:p>
@@ -812,10 +885,20 @@
           </w14:textFill>
         </w:rPr>
         <w:tab/>
-        <w:t>- git branch # pour vérifier le changement</w:t>
-      </w:r>
-      <w:bookmarkStart w:id="0" w:name="_GoBack"/>
-      <w:bookmarkEnd w:id="0"/>
+      </w:r>
+      <w:r>
+        <w:rPr>
+          <w:rFonts w:hint="default" w:ascii="Calibri" w:hAnsi="Calibri"/>
+          <w:color w:val="000000" w:themeColor="text1"/>
+          <w:lang w:val="fr-FR"/>
+          <w14:textFill>
+            <w14:solidFill>
+              <w14:schemeClr w14:val="tx1"/>
+            </w14:solidFill>
+          </w14:textFill>
+        </w:rPr>
+        <w:t>- git branch --help # pour aide</w:t>
+      </w:r>
     </w:p>
     <w:p>
       <w:pPr>
@@ -842,34 +925,18 @@
           </w14:textFill>
         </w:rPr>
         <w:tab/>
-        <w:t>- git branch --help # pour aide</w:t>
-      </w:r>
-    </w:p>
-    <w:p>
-      <w:pPr>
-        <w:rPr>
-          <w:rFonts w:hint="default" w:ascii="Calibri" w:hAnsi="Calibri"/>
-          <w:color w:val="000000" w:themeColor="text1"/>
-          <w:lang w:val="fr-FR"/>
-          <w14:textFill>
-            <w14:solidFill>
-              <w14:schemeClr w14:val="tx1"/>
-            </w14:solidFill>
-          </w14:textFill>
-        </w:rPr>
-      </w:pPr>
-      <w:r>
-        <w:rPr>
-          <w:rFonts w:hint="default" w:ascii="Calibri" w:hAnsi="Calibri"/>
-          <w:color w:val="000000" w:themeColor="text1"/>
-          <w:lang w:val="fr-FR"/>
-          <w14:textFill>
-            <w14:solidFill>
-              <w14:schemeClr w14:val="tx1"/>
-            </w14:solidFill>
-          </w14:textFill>
-        </w:rPr>
-        <w:tab/>
+      </w:r>
+      <w:r>
+        <w:rPr>
+          <w:rFonts w:hint="default" w:ascii="Calibri" w:hAnsi="Calibri"/>
+          <w:color w:val="000000" w:themeColor="text1"/>
+          <w:lang w:val="fr-FR"/>
+          <w14:textFill>
+            <w14:solidFill>
+              <w14:schemeClr w14:val="tx1"/>
+            </w14:solidFill>
+          </w14:textFill>
+        </w:rPr>
         <w:t xml:space="preserve">- git push fonctionne comme sur </w:t>
       </w:r>
       <w:r>

</xml_diff>